<commit_message>
sync at 05.05 (progress with OOP assignment
</commit_message>
<xml_diff>
--- a/OEP/Tervezős/Beadando dokumentacio/feladatszoveg.docx
+++ b/OEP/Tervezős/Beadando dokumentacio/feladatszoveg.docx
@@ -16,7 +16,6 @@
         <w:t xml:space="preserve">Egy-egy </w:t>
       </w:r>
       <w:proofErr w:type="spellStart"/>
-      <w:proofErr w:type="gramStart"/>
       <w:r>
         <w:rPr>
           <w:lang w:val="hu-HU"/>
@@ -24,7 +23,6 @@
         <w:t>elfekből</w:t>
       </w:r>
       <w:proofErr w:type="spellEnd"/>
-      <w:proofErr w:type="gramEnd"/>
       <w:r>
         <w:rPr>
           <w:lang w:val="hu-HU"/>
@@ -99,7 +97,25 @@
         <w:rPr>
           <w:lang w:val="hu-HU"/>
         </w:rPr>
-        <w:t xml:space="preserve">, majd fordítva. Amikor valaki támad, akkor az ő támadó értékének és az ellenfél pajzs értékének különbségével csökken az ellenfél életereje. Akinek az életereje elfogy, az meghal, és a kincse a legyőzőjéé lesz. Az </w:t>
+        <w:t xml:space="preserve">, majd fordítva. Amikor valaki támad, akkor az ő támadó értékének és az ellenfél pajzs értékének különbségével csökken az ellenfél életereje. Akinek az életereje elfogy, az meghal, és a kincse a legyőzőjéé lesz. </w:t>
+      </w:r>
+      <w:r>
+        <w:rPr>
+          <w:lang w:val="hu-HU"/>
+        </w:rPr>
+        <w:br/>
+      </w:r>
+      <w:r>
+        <w:rPr>
+          <w:lang w:val="hu-HU"/>
+        </w:rPr>
+        <w:br/>
+      </w:r>
+      <w:r>
+        <w:rPr>
+          <w:lang w:val="hu-HU"/>
+        </w:rPr>
+        <w:t xml:space="preserve">Az </w:t>
       </w:r>
       <w:proofErr w:type="spellStart"/>
       <w:r>
@@ -113,189 +129,7 @@
         <w:rPr>
           <w:lang w:val="hu-HU"/>
         </w:rPr>
-        <w:t xml:space="preserve"> minden küzdelem után gyógyíthatják magukat, ha van életelixírjük, vagy kincsük, amit elixírre tudnak átváltani. Az </w:t>
-      </w:r>
-      <w:proofErr w:type="spellStart"/>
-      <w:r>
-        <w:rPr>
-          <w:lang w:val="hu-HU"/>
-        </w:rPr>
-        <w:t>elfeknek</w:t>
-      </w:r>
-      <w:proofErr w:type="spellEnd"/>
-      <w:r>
-        <w:rPr>
-          <w:lang w:val="hu-HU"/>
-        </w:rPr>
-        <w:t xml:space="preserve"> három típusa van: vakmerő, ügyes és bölcs. Az </w:t>
-      </w:r>
-      <w:proofErr w:type="spellStart"/>
-      <w:r>
-        <w:rPr>
-          <w:lang w:val="hu-HU"/>
-        </w:rPr>
-        <w:t>elfeknek</w:t>
-      </w:r>
-      <w:proofErr w:type="spellEnd"/>
-      <w:r>
-        <w:rPr>
-          <w:lang w:val="hu-HU"/>
-        </w:rPr>
-        <w:t xml:space="preserve"> ismerjük a nevét, fajtáját, életerejét (0</w:t>
-      </w:r>
-      <w:proofErr w:type="gramStart"/>
-      <w:r>
-        <w:rPr>
-          <w:lang w:val="hu-HU"/>
-        </w:rPr>
-        <w:t xml:space="preserve"> ..</w:t>
-      </w:r>
-      <w:proofErr w:type="gramEnd"/>
-      <w:r>
-        <w:rPr>
-          <w:lang w:val="hu-HU"/>
-        </w:rPr>
-        <w:t xml:space="preserve"> </w:t>
-      </w:r>
-      <w:proofErr w:type="spellStart"/>
-      <w:r>
-        <w:rPr>
-          <w:lang w:val="hu-HU"/>
-        </w:rPr>
-        <w:t>max</w:t>
-      </w:r>
-      <w:proofErr w:type="spellEnd"/>
-      <w:r>
-        <w:rPr>
-          <w:lang w:val="hu-HU"/>
-        </w:rPr>
-        <w:t xml:space="preserve"> közötti egész szám, a </w:t>
-      </w:r>
-      <w:proofErr w:type="spellStart"/>
-      <w:r>
-        <w:rPr>
-          <w:lang w:val="hu-HU"/>
-        </w:rPr>
-        <w:t>max</w:t>
-      </w:r>
-      <w:proofErr w:type="spellEnd"/>
-      <w:r>
-        <w:rPr>
-          <w:lang w:val="hu-HU"/>
-        </w:rPr>
-        <w:t xml:space="preserve"> az </w:t>
-      </w:r>
-      <w:proofErr w:type="spellStart"/>
-      <w:r>
-        <w:rPr>
-          <w:lang w:val="hu-HU"/>
-        </w:rPr>
-        <w:t>elf</w:t>
-      </w:r>
-      <w:proofErr w:type="spellEnd"/>
-      <w:r>
-        <w:rPr>
-          <w:lang w:val="hu-HU"/>
-        </w:rPr>
-        <w:t xml:space="preserve"> típusától függő konstans), támadó és pajzs értékét (típusától függő konstans természetes számok), életelixírjét és kincsét (természetes számok). Kezdetben nincs kincsük. Az </w:t>
-      </w:r>
-      <w:proofErr w:type="spellStart"/>
-      <w:r>
-        <w:rPr>
-          <w:lang w:val="hu-HU"/>
-        </w:rPr>
-        <w:t>orkoknak</w:t>
-      </w:r>
-      <w:proofErr w:type="spellEnd"/>
-      <w:r>
-        <w:rPr>
-          <w:lang w:val="hu-HU"/>
-        </w:rPr>
-        <w:t xml:space="preserve"> három típusa van: vérengző, ravasz és óvatos. Az </w:t>
-      </w:r>
-      <w:proofErr w:type="spellStart"/>
-      <w:r>
-        <w:rPr>
-          <w:lang w:val="hu-HU"/>
-        </w:rPr>
-        <w:t>orkoknak</w:t>
-      </w:r>
-      <w:proofErr w:type="spellEnd"/>
-      <w:r>
-        <w:rPr>
-          <w:lang w:val="hu-HU"/>
-        </w:rPr>
-        <w:t xml:space="preserve"> ismerjük a nevét, fajtáját, életerejét (0</w:t>
-      </w:r>
-      <w:proofErr w:type="gramStart"/>
-      <w:r>
-        <w:rPr>
-          <w:lang w:val="hu-HU"/>
-        </w:rPr>
-        <w:t xml:space="preserve"> ..</w:t>
-      </w:r>
-      <w:proofErr w:type="gramEnd"/>
-      <w:r>
-        <w:rPr>
-          <w:lang w:val="hu-HU"/>
-        </w:rPr>
-        <w:t xml:space="preserve"> </w:t>
-      </w:r>
-      <w:proofErr w:type="spellStart"/>
-      <w:r>
-        <w:rPr>
-          <w:lang w:val="hu-HU"/>
-        </w:rPr>
-        <w:t>max</w:t>
-      </w:r>
-      <w:proofErr w:type="spellEnd"/>
-      <w:r>
-        <w:rPr>
-          <w:lang w:val="hu-HU"/>
-        </w:rPr>
-        <w:t xml:space="preserve"> közötti egész szám, a </w:t>
-      </w:r>
-      <w:proofErr w:type="spellStart"/>
-      <w:r>
-        <w:rPr>
-          <w:lang w:val="hu-HU"/>
-        </w:rPr>
-        <w:t>max</w:t>
-      </w:r>
-      <w:proofErr w:type="spellEnd"/>
-      <w:r>
-        <w:rPr>
-          <w:lang w:val="hu-HU"/>
-        </w:rPr>
-        <w:t xml:space="preserve"> az </w:t>
-      </w:r>
-      <w:proofErr w:type="spellStart"/>
-      <w:r>
-        <w:rPr>
-          <w:lang w:val="hu-HU"/>
-        </w:rPr>
-        <w:t>ork</w:t>
-      </w:r>
-      <w:proofErr w:type="spellEnd"/>
-      <w:r>
-        <w:rPr>
-          <w:lang w:val="hu-HU"/>
-        </w:rPr>
-        <w:t xml:space="preserve"> típusától függő konstans), támadó és pajzs értékét (típusától függő konstans természetes számok), és kincsét (természetes szám). </w:t>
-      </w:r>
-      <w:proofErr w:type="spellStart"/>
-      <w:r>
-        <w:rPr>
-          <w:lang w:val="hu-HU"/>
-        </w:rPr>
-        <w:t>Elfek</w:t>
-      </w:r>
-      <w:proofErr w:type="spellEnd"/>
-      <w:r>
-        <w:rPr>
-          <w:lang w:val="hu-HU"/>
-        </w:rPr>
-        <w:t xml:space="preserve"> tulajdonságai </w:t>
+        <w:t xml:space="preserve"> minden küzdelem után gyógyíthatják magukat, ha van életelixírjük, vagy kincsük, amit elixírre tudnak átváltani. </w:t>
       </w:r>
     </w:p>
     <w:p>
@@ -309,7 +143,165 @@
         <w:rPr>
           <w:lang w:val="hu-HU"/>
         </w:rPr>
-        <w:t xml:space="preserve">A vakmerő maximális életereje 100; az életelixírjéből csak annyit használ fel, hogy életereje ne legyen 30 pont alatt, ha kincshez jut, azt soha nem költi életelixírre. Támadó értéke 30, pajzsa 10. </w:t>
+        <w:t xml:space="preserve">Az </w:t>
+      </w:r>
+      <w:proofErr w:type="spellStart"/>
+      <w:r>
+        <w:rPr>
+          <w:lang w:val="hu-HU"/>
+        </w:rPr>
+        <w:t>elfeknek</w:t>
+      </w:r>
+      <w:proofErr w:type="spellEnd"/>
+      <w:r>
+        <w:rPr>
+          <w:lang w:val="hu-HU"/>
+        </w:rPr>
+        <w:t xml:space="preserve"> három típusa van: vakmerő, ügyes és bölcs. Az </w:t>
+      </w:r>
+      <w:proofErr w:type="spellStart"/>
+      <w:r>
+        <w:rPr>
+          <w:lang w:val="hu-HU"/>
+        </w:rPr>
+        <w:t>elfeknek</w:t>
+      </w:r>
+      <w:proofErr w:type="spellEnd"/>
+      <w:r>
+        <w:rPr>
+          <w:lang w:val="hu-HU"/>
+        </w:rPr>
+        <w:t xml:space="preserve"> ismerjük a nevét, fajtáját, életerejét (0 .. </w:t>
+      </w:r>
+      <w:proofErr w:type="spellStart"/>
+      <w:r>
+        <w:rPr>
+          <w:lang w:val="hu-HU"/>
+        </w:rPr>
+        <w:t>max</w:t>
+      </w:r>
+      <w:proofErr w:type="spellEnd"/>
+      <w:r>
+        <w:rPr>
+          <w:lang w:val="hu-HU"/>
+        </w:rPr>
+        <w:t xml:space="preserve"> közötti egész szám, a </w:t>
+      </w:r>
+      <w:proofErr w:type="spellStart"/>
+      <w:r>
+        <w:rPr>
+          <w:lang w:val="hu-HU"/>
+        </w:rPr>
+        <w:t>max</w:t>
+      </w:r>
+      <w:proofErr w:type="spellEnd"/>
+      <w:r>
+        <w:rPr>
+          <w:lang w:val="hu-HU"/>
+        </w:rPr>
+        <w:t xml:space="preserve"> az </w:t>
+      </w:r>
+      <w:proofErr w:type="spellStart"/>
+      <w:r>
+        <w:rPr>
+          <w:lang w:val="hu-HU"/>
+        </w:rPr>
+        <w:t>elf</w:t>
+      </w:r>
+      <w:proofErr w:type="spellEnd"/>
+      <w:r>
+        <w:rPr>
+          <w:lang w:val="hu-HU"/>
+        </w:rPr>
+        <w:t xml:space="preserve"> típusától függő konstans), támadó és pajzs értékét (típusától függő konstans természetes számok), életelixírjét és kincsét (természetes számok). Kezdetben nincs kincsük. </w:t>
+      </w:r>
+      <w:r>
+        <w:rPr>
+          <w:lang w:val="hu-HU"/>
+        </w:rPr>
+        <w:br/>
+      </w:r>
+      <w:r>
+        <w:rPr>
+          <w:lang w:val="hu-HU"/>
+        </w:rPr>
+        <w:t xml:space="preserve">Az </w:t>
+      </w:r>
+      <w:proofErr w:type="spellStart"/>
+      <w:r>
+        <w:rPr>
+          <w:lang w:val="hu-HU"/>
+        </w:rPr>
+        <w:t>orkoknak</w:t>
+      </w:r>
+      <w:proofErr w:type="spellEnd"/>
+      <w:r>
+        <w:rPr>
+          <w:lang w:val="hu-HU"/>
+        </w:rPr>
+        <w:t xml:space="preserve"> három típusa van: vérengző, ravasz és óvatos. Az </w:t>
+      </w:r>
+      <w:proofErr w:type="spellStart"/>
+      <w:r>
+        <w:rPr>
+          <w:lang w:val="hu-HU"/>
+        </w:rPr>
+        <w:t>orkoknak</w:t>
+      </w:r>
+      <w:proofErr w:type="spellEnd"/>
+      <w:r>
+        <w:rPr>
+          <w:lang w:val="hu-HU"/>
+        </w:rPr>
+        <w:t xml:space="preserve"> ismerjük a nevét, fajtáját, életerejét (0 .. </w:t>
+      </w:r>
+      <w:proofErr w:type="spellStart"/>
+      <w:r>
+        <w:rPr>
+          <w:lang w:val="hu-HU"/>
+        </w:rPr>
+        <w:t>max</w:t>
+      </w:r>
+      <w:proofErr w:type="spellEnd"/>
+      <w:r>
+        <w:rPr>
+          <w:lang w:val="hu-HU"/>
+        </w:rPr>
+        <w:t xml:space="preserve"> közötti egész szám, a </w:t>
+      </w:r>
+      <w:proofErr w:type="spellStart"/>
+      <w:r>
+        <w:rPr>
+          <w:lang w:val="hu-HU"/>
+        </w:rPr>
+        <w:t>max</w:t>
+      </w:r>
+      <w:proofErr w:type="spellEnd"/>
+      <w:r>
+        <w:rPr>
+          <w:lang w:val="hu-HU"/>
+        </w:rPr>
+        <w:t xml:space="preserve"> az </w:t>
+      </w:r>
+      <w:proofErr w:type="spellStart"/>
+      <w:r>
+        <w:rPr>
+          <w:lang w:val="hu-HU"/>
+        </w:rPr>
+        <w:t>ork</w:t>
+      </w:r>
+      <w:proofErr w:type="spellEnd"/>
+      <w:r>
+        <w:rPr>
+          <w:lang w:val="hu-HU"/>
+        </w:rPr>
+        <w:t xml:space="preserve"> típusától függő konstans), támadó és pajzs értékét (típusától függő konstans természetes számok), és kincsét (természetes szám). </w:t>
+      </w:r>
+      <w:r>
+        <w:rPr>
+          <w:lang w:val="hu-HU"/>
+        </w:rPr>
+        <w:br/>
       </w:r>
     </w:p>
     <w:p>
@@ -319,11 +311,25 @@
           <w:lang w:val="hu-HU"/>
         </w:rPr>
       </w:pPr>
-      <w:r>
-        <w:rPr>
-          <w:lang w:val="hu-HU"/>
-        </w:rPr>
-        <w:t xml:space="preserve">Az ügyes maximális életereje 80; az életelixírjéből annyit használ fel, hogy életereje ne legyen 50 pont alatt, ha van kincse, annak felét életelixírre váltja. Támadó értéke 20, pajzsa 20. </w:t>
+      <w:proofErr w:type="spellStart"/>
+      <w:r>
+        <w:rPr>
+          <w:lang w:val="hu-HU"/>
+        </w:rPr>
+        <w:t>Elfek</w:t>
+      </w:r>
+      <w:proofErr w:type="spellEnd"/>
+      <w:r>
+        <w:rPr>
+          <w:lang w:val="hu-HU"/>
+        </w:rPr>
+        <w:t xml:space="preserve"> tulajdonságai </w:t>
+      </w:r>
+      <w:r>
+        <w:rPr>
+          <w:lang w:val="hu-HU"/>
+        </w:rPr>
+        <w:t>:</w:t>
       </w:r>
     </w:p>
     <w:p>
@@ -337,21 +343,7 @@
         <w:rPr>
           <w:lang w:val="hu-HU"/>
         </w:rPr>
-        <w:t xml:space="preserve">A bölcs maximális életereje 60; minden küzdelem után feljavítja az életerejét amennyire csak lehet, ha kincshez jut, azt mind életelixírre váltja. Támadó értéke 10, pajzsa 10. </w:t>
-      </w:r>
-      <w:proofErr w:type="spellStart"/>
-      <w:r>
-        <w:rPr>
-          <w:lang w:val="hu-HU"/>
-        </w:rPr>
-        <w:t>Orkok</w:t>
-      </w:r>
-      <w:proofErr w:type="spellEnd"/>
-      <w:r>
-        <w:rPr>
-          <w:lang w:val="hu-HU"/>
-        </w:rPr>
-        <w:t xml:space="preserve"> tulajdonságai </w:t>
+        <w:t xml:space="preserve">A vakmerő maximális életereje 100; az életelixírjéből csak annyit használ fel, hogy életereje ne legyen 30 pont alatt, ha kincshez jut, azt soha nem költi életelixírre. Támadó értéke 30, pajzsa 10. </w:t>
       </w:r>
     </w:p>
     <w:p>
@@ -365,7 +357,7 @@
         <w:rPr>
           <w:lang w:val="hu-HU"/>
         </w:rPr>
-        <w:t xml:space="preserve">A vérengző maximális életereje 100. Támadó értéke 30, pajzsa 5. </w:t>
+        <w:t xml:space="preserve">Az ügyes maximális életereje 80; az életelixírjéből annyit használ fel, hogy életereje ne legyen 50 pont alatt, ha van kincse, annak felét életelixírre váltja. Támadó értéke 20, pajzsa 20. </w:t>
       </w:r>
     </w:p>
     <w:p>
@@ -379,7 +371,21 @@
         <w:rPr>
           <w:lang w:val="hu-HU"/>
         </w:rPr>
-        <w:t xml:space="preserve">A ravasz maximális életereje 90. Támadó értéke 15, pajzsa 20. </w:t>
+        <w:t xml:space="preserve">A bölcs maximális életereje 60; minden küzdelem után feljavítja az életerejét amennyire csak lehet, ha kincshez jut, azt mind életelixírre váltja. Támadó értéke 10, pajzsa 10. </w:t>
+      </w:r>
+      <w:proofErr w:type="spellStart"/>
+      <w:r>
+        <w:rPr>
+          <w:lang w:val="hu-HU"/>
+        </w:rPr>
+        <w:t>Orkok</w:t>
+      </w:r>
+      <w:proofErr w:type="spellEnd"/>
+      <w:r>
+        <w:rPr>
+          <w:lang w:val="hu-HU"/>
+        </w:rPr>
+        <w:t xml:space="preserve"> tulajdonságai </w:t>
       </w:r>
     </w:p>
     <w:p>
@@ -393,6 +399,34 @@
         <w:rPr>
           <w:lang w:val="hu-HU"/>
         </w:rPr>
+        <w:t xml:space="preserve">A vérengző maximális életereje 100. Támadó értéke 30, pajzsa 5. </w:t>
+      </w:r>
+    </w:p>
+    <w:p>
+      <w:pPr>
+        <w:spacing w:line="360" w:lineRule="auto"/>
+        <w:rPr>
+          <w:lang w:val="hu-HU"/>
+        </w:rPr>
+      </w:pPr>
+      <w:r>
+        <w:rPr>
+          <w:lang w:val="hu-HU"/>
+        </w:rPr>
+        <w:t xml:space="preserve">A ravasz maximális életereje 90. Támadó értéke 15, pajzsa 20. </w:t>
+      </w:r>
+    </w:p>
+    <w:p>
+      <w:pPr>
+        <w:spacing w:line="360" w:lineRule="auto"/>
+        <w:rPr>
+          <w:lang w:val="hu-HU"/>
+        </w:rPr>
+      </w:pPr>
+      <w:r>
+        <w:rPr>
+          <w:lang w:val="hu-HU"/>
+        </w:rPr>
         <w:t xml:space="preserve">Az óvatos maximális életereje 80. Támadó értéke 10, pajzsa 15. A kincs, az életelixír, és az életerő egy az egyben váltható át. Készítsen használati eset diagramot, ahol egy </w:t>
       </w:r>
       <w:proofErr w:type="spellStart"/>
@@ -456,6 +490,7 @@
         <w:rPr>
           <w:lang w:val="hu-HU"/>
         </w:rPr>
+        <w:lastRenderedPageBreak/>
         <w:t>komunikációjának</w:t>
       </w:r>
       <w:proofErr w:type="spellEnd"/>
@@ -491,14 +526,7 @@
         <w:rPr>
           <w:lang w:val="hu-HU"/>
         </w:rPr>
-        <w:t xml:space="preserve">, o </w:t>
-      </w:r>
-      <w:r>
-        <w:rPr>
-          <w:lang w:val="hu-HU"/>
-        </w:rPr>
-        <w:lastRenderedPageBreak/>
-        <w:t xml:space="preserve">– </w:t>
+        <w:t xml:space="preserve">, o – </w:t>
       </w:r>
       <w:proofErr w:type="spellStart"/>
       <w:r>
@@ -526,21 +554,7 @@
         <w:rPr>
           <w:lang w:val="hu-HU"/>
         </w:rPr>
-        <w:t xml:space="preserve"> esetén a kincsüket (természetes szám). (Feltehetjük, hogy a fájl formátuma helyes.) Egy lehetséges bemenet: Falánk o v 7 </w:t>
-      </w:r>
-      <w:proofErr w:type="gramStart"/>
-      <w:r>
-        <w:rPr>
-          <w:lang w:val="hu-HU"/>
-        </w:rPr>
-        <w:t>Sudár e</w:t>
-      </w:r>
-      <w:proofErr w:type="gramEnd"/>
-      <w:r>
-        <w:rPr>
-          <w:lang w:val="hu-HU"/>
-        </w:rPr>
-        <w:t xml:space="preserve"> u Köpcös o v 4 Nyúlánk e v Készítsen teszteseteket, és hozzon létre ezek kipróbálására automatikusan tesztkörnyezetet</w:t>
+        <w:t xml:space="preserve"> esetén a kincsüket (természetes szám). (Feltehetjük, hogy a fájl formátuma helyes.) Egy lehetséges bemenet: Falánk o v 7 Sudár e u Köpcös o v 4 Nyúlánk e v Készítsen teszteseteket, és hozzon létre ezek kipróbálására automatikusan tesztkörnyezetet</w:t>
       </w:r>
     </w:p>
     <w:sectPr>

</xml_diff>

<commit_message>
Progress with OOP assignment
</commit_message>
<xml_diff>
--- a/OEP/Tervezős/Beadando dokumentacio/feladatszoveg.docx
+++ b/OEP/Tervezős/Beadando dokumentacio/feladatszoveg.docx
@@ -9,6 +9,7 @@
           <w:lang w:val="hu-HU"/>
         </w:rPr>
       </w:pPr>
+      <w:bookmarkStart w:id="0" w:name="_Hlk166012524"/>
       <w:r>
         <w:rPr>
           <w:lang w:val="hu-HU"/>
@@ -16,6 +17,7 @@
         <w:t xml:space="preserve">Egy-egy </w:t>
       </w:r>
       <w:proofErr w:type="spellStart"/>
+      <w:proofErr w:type="gramStart"/>
       <w:r>
         <w:rPr>
           <w:lang w:val="hu-HU"/>
@@ -23,6 +25,7 @@
         <w:t>elfekből</w:t>
       </w:r>
       <w:proofErr w:type="spellEnd"/>
+      <w:proofErr w:type="gramEnd"/>
       <w:r>
         <w:rPr>
           <w:lang w:val="hu-HU"/>
@@ -171,7 +174,21 @@
         <w:rPr>
           <w:lang w:val="hu-HU"/>
         </w:rPr>
-        <w:t xml:space="preserve"> ismerjük a nevét, fajtáját, életerejét (0 .. </w:t>
+        <w:t xml:space="preserve"> ismerjük a nevét, fajtáját, életerejét (0</w:t>
+      </w:r>
+      <w:proofErr w:type="gramStart"/>
+      <w:r>
+        <w:rPr>
+          <w:lang w:val="hu-HU"/>
+        </w:rPr>
+        <w:t xml:space="preserve"> ..</w:t>
+      </w:r>
+      <w:proofErr w:type="gramEnd"/>
+      <w:r>
+        <w:rPr>
+          <w:lang w:val="hu-HU"/>
+        </w:rPr>
+        <w:t xml:space="preserve"> </w:t>
       </w:r>
       <w:proofErr w:type="spellStart"/>
       <w:r>
@@ -223,6 +240,7 @@
       </w:r>
       <w:r>
         <w:rPr>
+          <w:highlight w:val="green"/>
           <w:lang w:val="hu-HU"/>
         </w:rPr>
         <w:t xml:space="preserve">Az </w:t>
@@ -230,6 +248,7 @@
       <w:proofErr w:type="spellStart"/>
       <w:r>
         <w:rPr>
+          <w:highlight w:val="green"/>
           <w:lang w:val="hu-HU"/>
         </w:rPr>
         <w:t>orkoknak</w:t>
@@ -237,9 +256,16 @@
       <w:proofErr w:type="spellEnd"/>
       <w:r>
         <w:rPr>
-          <w:lang w:val="hu-HU"/>
-        </w:rPr>
-        <w:t xml:space="preserve"> három típusa van: vérengző, ravasz és óvatos. Az </w:t>
+          <w:highlight w:val="green"/>
+          <w:lang w:val="hu-HU"/>
+        </w:rPr>
+        <w:t xml:space="preserve"> három típusa van: vérengző, ravasz és óvatos</w:t>
+      </w:r>
+      <w:r>
+        <w:rPr>
+          <w:lang w:val="hu-HU"/>
+        </w:rPr>
+        <w:t xml:space="preserve">. Az </w:t>
       </w:r>
       <w:proofErr w:type="spellStart"/>
       <w:r>
@@ -253,7 +279,21 @@
         <w:rPr>
           <w:lang w:val="hu-HU"/>
         </w:rPr>
-        <w:t xml:space="preserve"> ismerjük a nevét, fajtáját, életerejét (0 .. </w:t>
+        <w:t xml:space="preserve"> ismerjük a nevét, fajtáját, életerejét (0</w:t>
+      </w:r>
+      <w:proofErr w:type="gramStart"/>
+      <w:r>
+        <w:rPr>
+          <w:lang w:val="hu-HU"/>
+        </w:rPr>
+        <w:t xml:space="preserve"> ..</w:t>
+      </w:r>
+      <w:proofErr w:type="gramEnd"/>
+      <w:r>
+        <w:rPr>
+          <w:lang w:val="hu-HU"/>
+        </w:rPr>
+        <w:t xml:space="preserve"> </w:t>
       </w:r>
       <w:proofErr w:type="spellStart"/>
       <w:r>
@@ -308,12 +348,23 @@
       <w:pPr>
         <w:spacing w:line="360" w:lineRule="auto"/>
         <w:rPr>
+          <w:b/>
+          <w:bCs/>
+          <w:sz w:val="24"/>
+          <w:szCs w:val="24"/>
+          <w:u w:val="thick"/>
           <w:lang w:val="hu-HU"/>
         </w:rPr>
       </w:pPr>
       <w:proofErr w:type="spellStart"/>
       <w:r>
         <w:rPr>
+          <w:b/>
+          <w:bCs/>
+          <w:sz w:val="24"/>
+          <w:szCs w:val="24"/>
+          <w:highlight w:val="green"/>
+          <w:u w:val="thick"/>
           <w:lang w:val="hu-HU"/>
         </w:rPr>
         <w:t>Elfek</w:t>
@@ -321,15 +372,27 @@
       <w:proofErr w:type="spellEnd"/>
       <w:r>
         <w:rPr>
-          <w:lang w:val="hu-HU"/>
-        </w:rPr>
-        <w:t xml:space="preserve"> tulajdonságai </w:t>
-      </w:r>
-      <w:r>
-        <w:rPr>
-          <w:lang w:val="hu-HU"/>
-        </w:rPr>
-        <w:t>:</w:t>
+          <w:b/>
+          <w:bCs/>
+          <w:sz w:val="24"/>
+          <w:szCs w:val="24"/>
+          <w:highlight w:val="green"/>
+          <w:u w:val="thick"/>
+          <w:lang w:val="hu-HU"/>
+        </w:rPr>
+        <w:t xml:space="preserve"> </w:t>
+      </w:r>
+      <w:r>
+        <w:rPr>
+          <w:b/>
+          <w:bCs/>
+          <w:sz w:val="24"/>
+          <w:szCs w:val="24"/>
+          <w:highlight w:val="green"/>
+          <w:u w:val="thick"/>
+          <w:lang w:val="hu-HU"/>
+        </w:rPr>
+        <w:t>tulajdonságai:</w:t>
       </w:r>
     </w:p>
     <w:p>
@@ -341,9 +404,16 @@
       </w:pPr>
       <w:r>
         <w:rPr>
-          <w:lang w:val="hu-HU"/>
-        </w:rPr>
-        <w:t xml:space="preserve">A vakmerő maximális életereje 100; az életelixírjéből csak annyit használ fel, hogy életereje ne legyen 30 pont alatt, ha kincshez jut, azt soha nem költi életelixírre. Támadó értéke 30, pajzsa 10. </w:t>
+          <w:highlight w:val="green"/>
+          <w:lang w:val="hu-HU"/>
+        </w:rPr>
+        <w:t>A vakmerő maximális életereje 100; az életelixírjéből csak annyit használ fel, hogy életereje ne legyen 30 pont alatt, ha kincshez jut, azt soha nem költi életelixírre. Támadó értéke 30, pajzsa 10.</w:t>
+      </w:r>
+      <w:r>
+        <w:rPr>
+          <w:lang w:val="hu-HU"/>
+        </w:rPr>
+        <w:t xml:space="preserve"> </w:t>
       </w:r>
     </w:p>
     <w:p>
@@ -353,12 +423,6 @@
           <w:lang w:val="hu-HU"/>
         </w:rPr>
       </w:pPr>
-      <w:r>
-        <w:rPr>
-          <w:lang w:val="hu-HU"/>
-        </w:rPr>
-        <w:t xml:space="preserve">Az ügyes maximális életereje 80; az életelixírjéből annyit használ fel, hogy életereje ne legyen 50 pont alatt, ha van kincse, annak felét életelixírre váltja. Támadó értéke 20, pajzsa 20. </w:t>
-      </w:r>
     </w:p>
     <w:p>
       <w:pPr>
@@ -369,65 +433,182 @@
       </w:pPr>
       <w:r>
         <w:rPr>
-          <w:lang w:val="hu-HU"/>
-        </w:rPr>
-        <w:t xml:space="preserve">A bölcs maximális életereje 60; minden küzdelem után feljavítja az életerejét amennyire csak lehet, ha kincshez jut, azt mind életelixírre váltja. Támadó értéke 10, pajzsa 10. </w:t>
-      </w:r>
-      <w:proofErr w:type="spellStart"/>
-      <w:r>
-        <w:rPr>
-          <w:lang w:val="hu-HU"/>
-        </w:rPr>
-        <w:t>Orkok</w:t>
-      </w:r>
-      <w:proofErr w:type="spellEnd"/>
-      <w:r>
-        <w:rPr>
-          <w:lang w:val="hu-HU"/>
-        </w:rPr>
-        <w:t xml:space="preserve"> tulajdonságai </w:t>
+          <w:highlight w:val="green"/>
+          <w:lang w:val="hu-HU"/>
+        </w:rPr>
+        <w:t>Az ügyes maximális életereje 80; az életelixírjéből annyit használ fel, hogy életereje ne legyen 50 pont alatt, ha van kincse</w:t>
+      </w:r>
+      <w:r>
+        <w:rPr>
+          <w:highlight w:val="green"/>
+          <w:lang w:val="hu-HU"/>
+        </w:rPr>
+        <w:t xml:space="preserve"> egy küzdelem után</w:t>
+      </w:r>
+      <w:r>
+        <w:rPr>
+          <w:highlight w:val="green"/>
+          <w:lang w:val="hu-HU"/>
+        </w:rPr>
+        <w:t>, annak felét életelixírre váltja. Támadó értéke 20, pajzsa 20.</w:t>
+      </w:r>
+      <w:r>
+        <w:rPr>
+          <w:lang w:val="hu-HU"/>
+        </w:rPr>
+        <w:t xml:space="preserve"> </w:t>
       </w:r>
     </w:p>
     <w:p>
       <w:pPr>
         <w:spacing w:line="360" w:lineRule="auto"/>
         <w:rPr>
+          <w:u w:val="thick"/>
           <w:lang w:val="hu-HU"/>
         </w:rPr>
       </w:pPr>
       <w:r>
         <w:rPr>
-          <w:lang w:val="hu-HU"/>
-        </w:rPr>
-        <w:t xml:space="preserve">A vérengző maximális életereje 100. Támadó értéke 30, pajzsa 5. </w:t>
+          <w:highlight w:val="green"/>
+          <w:lang w:val="hu-HU"/>
+        </w:rPr>
+        <w:t>A bölcs maximális életereje 60; minden küzdelem után feljavítja az életerejét amennyire csak lehet, ha kincshez jut, azt mind életelixírre váltja. Támadó értéke 10, pajzsa 10.</w:t>
+      </w:r>
+      <w:r>
+        <w:rPr>
+          <w:lang w:val="hu-HU"/>
+        </w:rPr>
+        <w:t xml:space="preserve"> </w:t>
       </w:r>
     </w:p>
     <w:p>
       <w:pPr>
         <w:spacing w:line="360" w:lineRule="auto"/>
         <w:rPr>
+          <w:highlight w:val="green"/>
+          <w:u w:val="thick"/>
           <w:lang w:val="hu-HU"/>
         </w:rPr>
       </w:pPr>
-      <w:r>
-        <w:rPr>
-          <w:lang w:val="hu-HU"/>
-        </w:rPr>
-        <w:t xml:space="preserve">A ravasz maximális életereje 90. Támadó értéke 15, pajzsa 20. </w:t>
+      <w:proofErr w:type="spellStart"/>
+      <w:r>
+        <w:rPr>
+          <w:b/>
+          <w:bCs/>
+          <w:highlight w:val="green"/>
+          <w:u w:val="thick"/>
+          <w:lang w:val="hu-HU"/>
+        </w:rPr>
+        <w:t>Orkok</w:t>
+      </w:r>
+      <w:proofErr w:type="spellEnd"/>
+      <w:r>
+        <w:rPr>
+          <w:b/>
+          <w:bCs/>
+          <w:highlight w:val="green"/>
+          <w:u w:val="thick"/>
+          <w:lang w:val="hu-HU"/>
+        </w:rPr>
+        <w:t xml:space="preserve"> tulajdonságai</w:t>
+      </w:r>
+      <w:r>
+        <w:rPr>
+          <w:highlight w:val="green"/>
+          <w:u w:val="thick"/>
+          <w:lang w:val="hu-HU"/>
+        </w:rPr>
+        <w:t>:</w:t>
+      </w:r>
+      <w:r>
+        <w:rPr>
+          <w:highlight w:val="green"/>
+          <w:u w:val="thick"/>
+          <w:lang w:val="hu-HU"/>
+        </w:rPr>
+        <w:t xml:space="preserve"> </w:t>
       </w:r>
     </w:p>
     <w:p>
       <w:pPr>
         <w:spacing w:line="360" w:lineRule="auto"/>
         <w:rPr>
+          <w:highlight w:val="green"/>
           <w:lang w:val="hu-HU"/>
         </w:rPr>
       </w:pPr>
       <w:r>
         <w:rPr>
-          <w:lang w:val="hu-HU"/>
-        </w:rPr>
-        <w:t xml:space="preserve">Az óvatos maximális életereje 80. Támadó értéke 10, pajzsa 15. A kincs, az életelixír, és az életerő egy az egyben váltható át. Készítsen használati eset diagramot, ahol egy </w:t>
+          <w:highlight w:val="green"/>
+          <w:lang w:val="hu-HU"/>
+        </w:rPr>
+        <w:t xml:space="preserve">A vérengző maximális életereje 100. Támadó értéke 30, pajzsa 5. </w:t>
+      </w:r>
+    </w:p>
+    <w:p>
+      <w:pPr>
+        <w:spacing w:line="360" w:lineRule="auto"/>
+        <w:rPr>
+          <w:highlight w:val="green"/>
+          <w:lang w:val="hu-HU"/>
+        </w:rPr>
+      </w:pPr>
+      <w:r>
+        <w:rPr>
+          <w:highlight w:val="green"/>
+          <w:lang w:val="hu-HU"/>
+        </w:rPr>
+        <w:lastRenderedPageBreak/>
+        <w:t xml:space="preserve">A ravasz maximális életereje 90. Támadó értéke 15, pajzsa 20. </w:t>
+      </w:r>
+    </w:p>
+    <w:p>
+      <w:pPr>
+        <w:spacing w:line="360" w:lineRule="auto"/>
+        <w:rPr>
+          <w:lang w:val="hu-HU"/>
+        </w:rPr>
+      </w:pPr>
+      <w:r>
+        <w:rPr>
+          <w:highlight w:val="green"/>
+          <w:lang w:val="hu-HU"/>
+        </w:rPr>
+        <w:t xml:space="preserve">Az óvatos maximális életereje 80. Támadó értéke 10, pajzsa 15. </w:t>
+      </w:r>
+      <w:r>
+        <w:rPr>
+          <w:highlight w:val="green"/>
+          <w:lang w:val="hu-HU"/>
+        </w:rPr>
+        <w:br/>
+      </w:r>
+      <w:r>
+        <w:rPr>
+          <w:highlight w:val="green"/>
+          <w:lang w:val="hu-HU"/>
+        </w:rPr>
+        <w:t>A kincs, az életelixír, és az életerő egy az egyben váltható át.</w:t>
+      </w:r>
+      <w:r>
+        <w:rPr>
+          <w:lang w:val="hu-HU"/>
+        </w:rPr>
+        <w:t xml:space="preserve"> </w:t>
+      </w:r>
+    </w:p>
+    <w:p>
+      <w:pPr>
+        <w:spacing w:line="360" w:lineRule="auto"/>
+        <w:rPr>
+          <w:lang w:val="hu-HU"/>
+        </w:rPr>
+      </w:pPr>
+      <w:r>
+        <w:rPr>
+          <w:lang w:val="hu-HU"/>
+        </w:rPr>
+        <w:t xml:space="preserve">Készítsen használati eset diagramot, ahol egy </w:t>
       </w:r>
       <w:proofErr w:type="spellStart"/>
       <w:r>
@@ -490,7 +671,6 @@
         <w:rPr>
           <w:lang w:val="hu-HU"/>
         </w:rPr>
-        <w:lastRenderedPageBreak/>
         <w:t>komunikációjának</w:t>
       </w:r>
       <w:proofErr w:type="spellEnd"/>
@@ -498,7 +678,21 @@
         <w:rPr>
           <w:lang w:val="hu-HU"/>
         </w:rPr>
-        <w:t xml:space="preserve"> szekvencia diagramját. Készítse el az osztály diagramot! Használjon sablonfüggvény és látogató tervezési mintákat. Implementálja a modellt, és oldja meg az alábbi feladatot: Szimuláljunk egy harcot, és minden menet után jelenítsük meg az életben maradt harcosokat a nevük, fajtájuk, életerejük, elixírjük és kincsük kiírásával! A program egy szövegfájlból olvassa be az adatokat! Ennek minden sora egy harcos adatait tartalmazza szóközökkel elválasztva. Egy harcosnál (egy sorban) megadjuk a harcos nevét (</w:t>
+        <w:t xml:space="preserve"> szekvencia diagramját. Készítse el az osztály diagramot! Használjon sablonfüggvény és látogató tervezési mintákat. </w:t>
+      </w:r>
+    </w:p>
+    <w:p>
+      <w:pPr>
+        <w:spacing w:line="360" w:lineRule="auto"/>
+        <w:rPr>
+          <w:lang w:val="hu-HU"/>
+        </w:rPr>
+      </w:pPr>
+      <w:r>
+        <w:rPr>
+          <w:lang w:val="hu-HU"/>
+        </w:rPr>
+        <w:t>Implementálja a modellt, és oldja meg az alábbi feladatot: Szimuláljunk egy harcot, és minden menet után jelenítsük meg az életben maradt harcosokat a nevük, fajtájuk, életerejük, elixírjük és kincsük kiírásával! A program egy szövegfájlból olvassa be az adatokat! Ennek minden sora egy harcos adatait tartalmazza szóközökkel elválasztva. Egy harcosnál (egy sorban) megadjuk a harcos nevét (</w:t>
       </w:r>
       <w:proofErr w:type="spellStart"/>
       <w:r>
@@ -554,12 +748,33 @@
         <w:rPr>
           <w:lang w:val="hu-HU"/>
         </w:rPr>
-        <w:t xml:space="preserve"> esetén a kincsüket (természetes szám). (Feltehetjük, hogy a fájl formátuma helyes.) Egy lehetséges bemenet: Falánk o v 7 Sudár e u Köpcös o v 4 Nyúlánk e v Készítsen teszteseteket, és hozzon létre ezek kipróbálására automatikusan tesztkörnyezetet</w:t>
-      </w:r>
+        <w:t xml:space="preserve"> esetén a kincsüket (természetes szám). (Feltehetjük, hogy a fájl formátuma helyes.) Egy lehetséges bemenet: Falánk o v 7 </w:t>
+      </w:r>
+      <w:proofErr w:type="gramStart"/>
+      <w:r>
+        <w:rPr>
+          <w:lang w:val="hu-HU"/>
+        </w:rPr>
+        <w:t>Sudár e</w:t>
+      </w:r>
+      <w:proofErr w:type="gramEnd"/>
+      <w:r>
+        <w:rPr>
+          <w:lang w:val="hu-HU"/>
+        </w:rPr>
+        <w:t xml:space="preserve"> u Köpcös o v 4 Nyúlánk e v Készítsen teszteseteket, és hozzon létre ezek kipróbálására automatikusan tesztkörnyezetet</w:t>
+      </w:r>
+      <w:r>
+        <w:rPr>
+          <w:lang w:val="hu-HU"/>
+        </w:rPr>
+        <w:t>!</w:t>
+      </w:r>
+      <w:bookmarkEnd w:id="0"/>
     </w:p>
     <w:sectPr>
       <w:pgSz w:w="12240" w:h="15840"/>
-      <w:pgMar w:top="1440" w:right="1440" w:bottom="1440" w:left="1440" w:header="708" w:footer="708" w:gutter="0"/>
+      <w:pgMar w:top="1702" w:right="1440" w:bottom="1440" w:left="1440" w:header="708" w:footer="708" w:gutter="0"/>
       <w:cols w:space="708"/>
       <w:docGrid w:linePitch="360"/>
     </w:sectPr>

</xml_diff>